<commit_message>
Update RFU1.1 - RegistrazioneCliente.docx
Aggiunto lo scenario per RFU1.1
</commit_message>
<xml_diff>
--- a/Documents/Eat&Reorder - Use Cases documents/UC RFU Gestione Utente/RFU1.1 - RegistrazioneCliente.docx
+++ b/Documents/Eat&Reorder - Use Cases documents/UC RFU Gestione Utente/RFU1.1 - RegistrazioneCliente.docx
@@ -64,8 +64,6 @@
               </w:rPr>
               <w:t>Registrazione</w:t>
             </w:r>
-            <w:bookmarkStart w:id="0" w:name="_GoBack"/>
-            <w:bookmarkEnd w:id="0"/>
             <w:r>
               <w:rPr>
                 <w:b/>
@@ -873,6 +871,47 @@
           <w:bCs/>
         </w:rPr>
       </w:pPr>
+    </w:p>
+    <w:p>
+      <w:pPr>
+        <w:rPr>
+          <w:b/>
+          <w:bCs/>
+        </w:rPr>
+      </w:pPr>
+      <w:r>
+        <w:rPr>
+          <w:b/>
+          <w:bCs/>
+        </w:rPr>
+        <w:t xml:space="preserve">Marco vuole iscriversi alla piattaforma Eat&amp;Reorder per poter ordinare pasti pronti comodamente da casa. Marco va alla sezione di registrazione e sceglie di iscriversi come cliente: il sistema mostra un form da compilare e Marco inserisce i dati necessari per la registrazione: nome – Marco; cognome – Dello Buono; email – </w:t>
+      </w:r>
+      <w:hyperlink r:id="rId5" w:history="1">
+        <w:r>
+          <w:rPr>
+            <w:rStyle w:val="Collegamentoipertestuale"/>
+            <w:b/>
+            <w:bCs/>
+          </w:rPr>
+          <w:t>marcodb@gmail.com</w:t>
+        </w:r>
+      </w:hyperlink>
+      <w:r>
+        <w:rPr>
+          <w:b/>
+          <w:bCs/>
+        </w:rPr>
+        <w:t xml:space="preserve">; password – myPassword. Nel caso la mail non sia già stata utilizzata da un altro utente, il sistema confermerà la corretta ed avvenuta registrazione, in modo da permettere successivamente </w:t>
+      </w:r>
+      <w:bookmarkStart w:id="0" w:name="_GoBack"/>
+      <w:bookmarkEnd w:id="0"/>
+      <w:r>
+        <w:rPr>
+          <w:b/>
+          <w:bCs/>
+        </w:rPr>
+        <w:t>a Marco di loggarsi al sistema.</w:t>
+      </w:r>
     </w:p>
     <w:sectPr>
       <w:pgSz w:w="11906" w:h="16838"/>
@@ -1435,6 +1474,29 @@
       <w:contextualSpacing/>
     </w:pPr>
   </w:style>
+  <w:style w:type="character" w:styleId="Collegamentoipertestuale">
+    <w:name w:val="Hyperlink"/>
+    <w:basedOn w:val="Carpredefinitoparagrafo"/>
+    <w:uiPriority w:val="99"/>
+    <w:unhideWhenUsed/>
+    <w:rsid w:val="009C0F0E"/>
+    <w:rPr>
+      <w:color w:val="0563C1" w:themeColor="hyperlink"/>
+      <w:u w:val="single"/>
+    </w:rPr>
+  </w:style>
+  <w:style w:type="character" w:styleId="Menzionenonrisolta">
+    <w:name w:val="Unresolved Mention"/>
+    <w:basedOn w:val="Carpredefinitoparagrafo"/>
+    <w:uiPriority w:val="99"/>
+    <w:semiHidden/>
+    <w:unhideWhenUsed/>
+    <w:rsid w:val="009C0F0E"/>
+    <w:rPr>
+      <w:color w:val="605E5C"/>
+      <w:shd w:val="clear" w:color="auto" w:fill="E1DFDD"/>
+    </w:rPr>
+  </w:style>
 </w:styles>
 </file>
 

</xml_diff>

<commit_message>
Revert "Update RFU1.1 - RegistrazioneCliente.docx"
This reverts commit 02939b6df9a204dec339da56a7f05897426f09e8.
</commit_message>
<xml_diff>
--- a/Documents/Eat&Reorder - Use Cases documents/UC RFU Gestione Utente/RFU1.1 - RegistrazioneCliente.docx
+++ b/Documents/Eat&Reorder - Use Cases documents/UC RFU Gestione Utente/RFU1.1 - RegistrazioneCliente.docx
@@ -64,6 +64,8 @@
               </w:rPr>
               <w:t>Registrazione</w:t>
             </w:r>
+            <w:bookmarkStart w:id="0" w:name="_GoBack"/>
+            <w:bookmarkEnd w:id="0"/>
             <w:r>
               <w:rPr>
                 <w:b/>
@@ -871,47 +873,6 @@
           <w:bCs/>
         </w:rPr>
       </w:pPr>
-    </w:p>
-    <w:p>
-      <w:pPr>
-        <w:rPr>
-          <w:b/>
-          <w:bCs/>
-        </w:rPr>
-      </w:pPr>
-      <w:r>
-        <w:rPr>
-          <w:b/>
-          <w:bCs/>
-        </w:rPr>
-        <w:t xml:space="preserve">Marco vuole iscriversi alla piattaforma Eat&amp;Reorder per poter ordinare pasti pronti comodamente da casa. Marco va alla sezione di registrazione e sceglie di iscriversi come cliente: il sistema mostra un form da compilare e Marco inserisce i dati necessari per la registrazione: nome – Marco; cognome – Dello Buono; email – </w:t>
-      </w:r>
-      <w:hyperlink r:id="rId5" w:history="1">
-        <w:r>
-          <w:rPr>
-            <w:rStyle w:val="Collegamentoipertestuale"/>
-            <w:b/>
-            <w:bCs/>
-          </w:rPr>
-          <w:t>marcodb@gmail.com</w:t>
-        </w:r>
-      </w:hyperlink>
-      <w:r>
-        <w:rPr>
-          <w:b/>
-          <w:bCs/>
-        </w:rPr>
-        <w:t xml:space="preserve">; password – myPassword. Nel caso la mail non sia già stata utilizzata da un altro utente, il sistema confermerà la corretta ed avvenuta registrazione, in modo da permettere successivamente </w:t>
-      </w:r>
-      <w:bookmarkStart w:id="0" w:name="_GoBack"/>
-      <w:bookmarkEnd w:id="0"/>
-      <w:r>
-        <w:rPr>
-          <w:b/>
-          <w:bCs/>
-        </w:rPr>
-        <w:t>a Marco di loggarsi al sistema.</w:t>
-      </w:r>
     </w:p>
     <w:sectPr>
       <w:pgSz w:w="11906" w:h="16838"/>
@@ -1474,29 +1435,6 @@
       <w:contextualSpacing/>
     </w:pPr>
   </w:style>
-  <w:style w:type="character" w:styleId="Collegamentoipertestuale">
-    <w:name w:val="Hyperlink"/>
-    <w:basedOn w:val="Carpredefinitoparagrafo"/>
-    <w:uiPriority w:val="99"/>
-    <w:unhideWhenUsed/>
-    <w:rsid w:val="009C0F0E"/>
-    <w:rPr>
-      <w:color w:val="0563C1" w:themeColor="hyperlink"/>
-      <w:u w:val="single"/>
-    </w:rPr>
-  </w:style>
-  <w:style w:type="character" w:styleId="Menzionenonrisolta">
-    <w:name w:val="Unresolved Mention"/>
-    <w:basedOn w:val="Carpredefinitoparagrafo"/>
-    <w:uiPriority w:val="99"/>
-    <w:semiHidden/>
-    <w:unhideWhenUsed/>
-    <w:rsid w:val="009C0F0E"/>
-    <w:rPr>
-      <w:color w:val="605E5C"/>
-      <w:shd w:val="clear" w:color="auto" w:fill="E1DFDD"/>
-    </w:rPr>
-  </w:style>
 </w:styles>
 </file>
 

</xml_diff>

<commit_message>
Update Casi d'uso Registrazione Utente
Aggiornati Casi d'uso per registrazione Cliente, Azienda, Fattorino

Co-Authored-By: Vincenzo De Martino <kenz097@users.noreply.github.com>
</commit_message>
<xml_diff>
--- a/Documents/Eat&Reorder - Use Cases documents/UC RFU Gestione Utente/RFU1.1 - RegistrazioneCliente.docx
+++ b/Documents/Eat&Reorder - Use Cases documents/UC RFU Gestione Utente/RFU1.1 - RegistrazioneCliente.docx
@@ -57,6 +57,7 @@
                 <w:bCs/>
               </w:rPr>
             </w:pPr>
+            <w:proofErr w:type="spellStart"/>
             <w:r>
               <w:rPr>
                 <w:b/>
@@ -64,8 +65,6 @@
               </w:rPr>
               <w:t>Registrazione</w:t>
             </w:r>
-            <w:bookmarkStart w:id="0" w:name="_GoBack"/>
-            <w:bookmarkEnd w:id="0"/>
             <w:r>
               <w:rPr>
                 <w:b/>
@@ -73,6 +72,7 @@
               </w:rPr>
               <w:t>Cliente</w:t>
             </w:r>
+            <w:proofErr w:type="spellEnd"/>
           </w:p>
         </w:tc>
       </w:tr>
@@ -127,6 +127,7 @@
               </w:rPr>
               <w:t xml:space="preserve">Iniziato da </w:t>
             </w:r>
+            <w:proofErr w:type="spellStart"/>
             <w:r>
               <w:rPr>
                 <w:b/>
@@ -148,6 +149,7 @@
               </w:rPr>
               <w:t>egistrato</w:t>
             </w:r>
+            <w:proofErr w:type="spellEnd"/>
           </w:p>
         </w:tc>
       </w:tr>
@@ -174,7 +176,23 @@
                 <w:b/>
                 <w:bCs/>
               </w:rPr>
-              <w:t>Entry Condition:</w:t>
+              <w:t xml:space="preserve">Entry </w:t>
+            </w:r>
+            <w:proofErr w:type="spellStart"/>
+            <w:r>
+              <w:rPr>
+                <w:b/>
+                <w:bCs/>
+              </w:rPr>
+              <w:t>Condition</w:t>
+            </w:r>
+            <w:proofErr w:type="spellEnd"/>
+            <w:r>
+              <w:rPr>
+                <w:b/>
+                <w:bCs/>
+              </w:rPr>
+              <w:t>:</w:t>
             </w:r>
           </w:p>
         </w:tc>
@@ -190,6 +208,7 @@
                 <w:bCs/>
               </w:rPr>
             </w:pPr>
+            <w:proofErr w:type="spellStart"/>
             <w:r>
               <w:rPr>
                 <w:b/>
@@ -204,6 +223,7 @@
               </w:rPr>
               <w:t>NonRegistrato</w:t>
             </w:r>
+            <w:proofErr w:type="spellEnd"/>
             <w:r>
               <w:rPr>
                 <w:b/>
@@ -359,9 +379,11 @@
             <w:r>
               <w:t>L’</w:t>
             </w:r>
+            <w:proofErr w:type="spellStart"/>
             <w:r>
               <w:t>UtenteNonRegistrato</w:t>
             </w:r>
+            <w:proofErr w:type="spellEnd"/>
             <w:r>
               <w:t xml:space="preserve"> chiede di iscriversi alla</w:t>
             </w:r>
@@ -369,8 +391,13 @@
               <w:t xml:space="preserve"> p</w:t>
             </w:r>
             <w:r>
-              <w:t>iattaforma Eat&amp;Reorder</w:t>
-            </w:r>
+              <w:t xml:space="preserve">iattaforma </w:t>
+            </w:r>
+            <w:proofErr w:type="spellStart"/>
+            <w:r>
+              <w:t>Eat&amp;Reorder</w:t>
+            </w:r>
+            <w:proofErr w:type="spellEnd"/>
           </w:p>
         </w:tc>
         <w:tc>
@@ -443,29 +470,7 @@
           <w:p>
             <w:pPr>
               <w:pStyle w:val="Paragrafoelenco"/>
-              <w:numPr>
-                <w:ilvl w:val="0"/>
-                <w:numId w:val="1"/>
-              </w:numPr>
-            </w:pPr>
-            <w:r>
-              <w:t xml:space="preserve">Il sistema </w:t>
-            </w:r>
-            <w:r>
-              <w:t>chiede di scegliere tra la registrazione cliente</w:t>
-            </w:r>
-            <w:r>
-              <w:t xml:space="preserve">, </w:t>
-            </w:r>
-            <w:r>
-              <w:t>la registrazione azienda</w:t>
-            </w:r>
-            <w:r>
-              <w:t xml:space="preserve"> </w:t>
-            </w:r>
-            <w:r>
-              <w:t>o la registrazione fattorino</w:t>
-            </w:r>
+            </w:pPr>
           </w:p>
         </w:tc>
       </w:tr>
@@ -511,8 +516,13 @@
               <w:t>L</w:t>
             </w:r>
             <w:r>
+              <w:t>’</w:t>
+            </w:r>
+            <w:proofErr w:type="spellStart"/>
+            <w:r>
               <w:t>UtenteNonRegistrato</w:t>
             </w:r>
+            <w:proofErr w:type="spellEnd"/>
             <w:r>
               <w:t xml:space="preserve"> scegl</w:t>
             </w:r>
@@ -593,7 +603,15 @@
               </w:numPr>
             </w:pPr>
             <w:r>
-              <w:t>Il sistema visualizza il form di registrazione per il cliente</w:t>
+              <w:t xml:space="preserve">Il sistema visualizza il </w:t>
+            </w:r>
+            <w:proofErr w:type="spellStart"/>
+            <w:r>
+              <w:t>form</w:t>
+            </w:r>
+            <w:proofErr w:type="spellEnd"/>
+            <w:r>
+              <w:t xml:space="preserve"> di registrazione per il cliente</w:t>
             </w:r>
           </w:p>
         </w:tc>
@@ -637,7 +655,21 @@
               </w:numPr>
             </w:pPr>
             <w:r>
-              <w:t xml:space="preserve">L’utente inserisce </w:t>
+              <w:t>L’</w:t>
+            </w:r>
+            <w:proofErr w:type="spellStart"/>
+            <w:r>
+              <w:t>U</w:t>
+            </w:r>
+            <w:r>
+              <w:t>tente</w:t>
+            </w:r>
+            <w:r>
+              <w:t>NonRegistrato</w:t>
+            </w:r>
+            <w:proofErr w:type="spellEnd"/>
+            <w:r>
+              <w:t xml:space="preserve"> inserisce </w:t>
             </w:r>
             <w:r>
               <w:t>e-mail</w:t>
@@ -719,7 +751,13 @@
               </w:numPr>
             </w:pPr>
             <w:r>
-              <w:t>Se la mail inserita non è presente nel sistema, il sistema registra l’utente sulla piattaforma e visualizza il profilo utente.</w:t>
+              <w:t>I</w:t>
+            </w:r>
+            <w:r>
+              <w:t xml:space="preserve">l sistema registra l’utente </w:t>
+            </w:r>
+            <w:r>
+              <w:t>nel sistema.</w:t>
             </w:r>
           </w:p>
         </w:tc>
@@ -748,7 +786,23 @@
                 <w:b/>
                 <w:bCs/>
               </w:rPr>
-              <w:t>Exit Condition:</w:t>
+              <w:t xml:space="preserve">Exit </w:t>
+            </w:r>
+            <w:proofErr w:type="spellStart"/>
+            <w:r>
+              <w:rPr>
+                <w:b/>
+                <w:bCs/>
+              </w:rPr>
+              <w:t>Condition</w:t>
+            </w:r>
+            <w:proofErr w:type="spellEnd"/>
+            <w:r>
+              <w:rPr>
+                <w:b/>
+                <w:bCs/>
+              </w:rPr>
+              <w:t>:</w:t>
             </w:r>
           </w:p>
           <w:p>
@@ -788,7 +842,14 @@
                 <w:b/>
                 <w:bCs/>
               </w:rPr>
-              <w:t xml:space="preserve"> visualizza il profilo utente</w:t>
+              <w:t xml:space="preserve"> </w:t>
+            </w:r>
+            <w:r>
+              <w:rPr>
+                <w:b/>
+                <w:bCs/>
+              </w:rPr>
+              <w:t>è registrato nel sistema</w:t>
             </w:r>
           </w:p>
           <w:p>
@@ -835,16 +896,23 @@
               <w:rPr>
                 <w:b/>
                 <w:bCs/>
+              </w:rPr>
+            </w:pPr>
+            <w:r>
+              <w:rPr>
+                <w:b/>
+                <w:bCs/>
                 <w:u w:val="single"/>
               </w:rPr>
-            </w:pPr>
+              <w:t xml:space="preserve">Se al punto </w:t>
+            </w:r>
             <w:r>
               <w:rPr>
                 <w:b/>
                 <w:bCs/>
                 <w:u w:val="single"/>
               </w:rPr>
-              <w:t>Email</w:t>
+              <w:t>5</w:t>
             </w:r>
             <w:r>
               <w:rPr>
@@ -852,7 +920,7 @@
                 <w:bCs/>
                 <w:u w:val="single"/>
               </w:rPr>
-              <w:t xml:space="preserve"> e password inseriti</w:t>
+              <w:t xml:space="preserve"> </w:t>
             </w:r>
             <w:r>
               <w:rPr>
@@ -860,12 +928,90 @@
                 <w:bCs/>
                 <w:u w:val="single"/>
               </w:rPr>
-              <w:t xml:space="preserve"> già presenti nel sistema</w:t>
-            </w:r>
+              <w:t>il sistema verifica</w:t>
+            </w:r>
+            <w:r>
+              <w:rPr>
+                <w:b/>
+                <w:bCs/>
+                <w:u w:val="single"/>
+              </w:rPr>
+              <w:t xml:space="preserve"> che l’email è </w:t>
+            </w:r>
+            <w:proofErr w:type="spellStart"/>
+            <w:r>
+              <w:rPr>
+                <w:b/>
+                <w:bCs/>
+                <w:u w:val="single"/>
+              </w:rPr>
+              <w:t>gia</w:t>
+            </w:r>
+            <w:proofErr w:type="spellEnd"/>
+            <w:r>
+              <w:rPr>
+                <w:b/>
+                <w:bCs/>
+                <w:u w:val="single"/>
+              </w:rPr>
+              <w:t xml:space="preserve"> </w:t>
+            </w:r>
+            <w:r>
+              <w:rPr>
+                <w:b/>
+                <w:bCs/>
+                <w:u w:val="single"/>
+              </w:rPr>
+              <w:t>associata ad un utente</w:t>
+            </w:r>
+            <w:r>
+              <w:rPr>
+                <w:b/>
+                <w:bCs/>
+                <w:u w:val="single"/>
+              </w:rPr>
+              <w:t xml:space="preserve"> viene eseguito caso d’uso</w:t>
+            </w:r>
+            <w:r>
+              <w:rPr>
+                <w:b/>
+                <w:bCs/>
+                <w:u w:val="single"/>
+              </w:rPr>
+              <w:t xml:space="preserve"> </w:t>
+            </w:r>
+            <w:proofErr w:type="spellStart"/>
+            <w:r>
+              <w:rPr>
+                <w:b/>
+                <w:bCs/>
+                <w:u w:val="single"/>
+              </w:rPr>
+              <w:t>EmailGiàPresente</w:t>
+            </w:r>
+            <w:proofErr w:type="spellEnd"/>
+            <w:r>
+              <w:rPr>
+                <w:b/>
+                <w:bCs/>
+                <w:u w:val="single"/>
+              </w:rPr>
+              <w:t>.</w:t>
+            </w:r>
+            <w:bookmarkStart w:id="0" w:name="_GoBack"/>
+            <w:bookmarkEnd w:id="0"/>
           </w:p>
         </w:tc>
       </w:tr>
     </w:tbl>
+    <w:p>
+      <w:pPr>
+        <w:rPr>
+          <w:b/>
+          <w:bCs/>
+        </w:rPr>
+      </w:pPr>
+    </w:p>
     <w:p>
       <w:pPr>
         <w:rPr>
@@ -889,7 +1035,7 @@
   <w:abstractNum w:abstractNumId="0" w15:restartNumberingAfterBreak="0">
     <w:nsid w:val="6B0C6C05"/>
     <w:multiLevelType w:val="hybridMultilevel"/>
-    <w:tmpl w:val="86F83A6C"/>
+    <w:tmpl w:val="F7FAC38A"/>
     <w:lvl w:ilvl="0" w:tplc="0410000F">
       <w:start w:val="1"/>
       <w:numFmt w:val="decimal"/>
@@ -1435,6 +1581,29 @@
       <w:contextualSpacing/>
     </w:pPr>
   </w:style>
+  <w:style w:type="character" w:styleId="Collegamentoipertestuale">
+    <w:name w:val="Hyperlink"/>
+    <w:basedOn w:val="Carpredefinitoparagrafo"/>
+    <w:uiPriority w:val="99"/>
+    <w:unhideWhenUsed/>
+    <w:rsid w:val="009C0F0E"/>
+    <w:rPr>
+      <w:color w:val="0563C1" w:themeColor="hyperlink"/>
+      <w:u w:val="single"/>
+    </w:rPr>
+  </w:style>
+  <w:style w:type="character" w:styleId="Menzionenonrisolta">
+    <w:name w:val="Unresolved Mention"/>
+    <w:basedOn w:val="Carpredefinitoparagrafo"/>
+    <w:uiPriority w:val="99"/>
+    <w:semiHidden/>
+    <w:unhideWhenUsed/>
+    <w:rsid w:val="009C0F0E"/>
+    <w:rPr>
+      <w:color w:val="605E5C"/>
+      <w:shd w:val="clear" w:color="auto" w:fill="E1DFDD"/>
+    </w:rPr>
+  </w:style>
 </w:styles>
 </file>
 

</xml_diff>

<commit_message>
Update Casi d'uso Per registrazione
Modificati casi d'uso con estensioni per la registrazione

Co-Authored-By: Vincenzo De Martino <kenz097@users.noreply.github.com>
</commit_message>
<xml_diff>
--- a/Documents/Eat&Reorder - Use Cases documents/UC RFU Gestione Utente/RFU1.1 - RegistrazioneCliente.docx
+++ b/Documents/Eat&Reorder - Use Cases documents/UC RFU Gestione Utente/RFU1.1 - RegistrazioneCliente.docx
@@ -760,6 +760,70 @@
               <w:t>nel sistema.</w:t>
             </w:r>
           </w:p>
+          <w:p>
+            <w:pPr>
+              <w:pStyle w:val="Paragrafoelenco"/>
+            </w:pPr>
+          </w:p>
+        </w:tc>
+      </w:tr>
+      <w:tr>
+        <w:trPr>
+          <w:trHeight w:val="974"/>
+        </w:trPr>
+        <w:tc>
+          <w:tcPr>
+            <w:tcW w:w="2354" w:type="dxa"/>
+            <w:tcBorders>
+              <w:top w:val="nil"/>
+              <w:bottom w:val="nil"/>
+            </w:tcBorders>
+          </w:tcPr>
+          <w:p>
+            <w:pPr>
+              <w:rPr>
+                <w:b/>
+                <w:bCs/>
+              </w:rPr>
+            </w:pPr>
+          </w:p>
+        </w:tc>
+        <w:tc>
+          <w:tcPr>
+            <w:tcW w:w="3539" w:type="dxa"/>
+            <w:tcBorders>
+              <w:top w:val="nil"/>
+              <w:bottom w:val="nil"/>
+              <w:right w:val="nil"/>
+            </w:tcBorders>
+          </w:tcPr>
+          <w:p>
+            <w:pPr>
+              <w:pStyle w:val="Paragrafoelenco"/>
+              <w:numPr>
+                <w:ilvl w:val="0"/>
+                <w:numId w:val="1"/>
+              </w:numPr>
+            </w:pPr>
+            <w:r>
+              <w:t>Il Cliente visualizza la pagina iniziale</w:t>
+            </w:r>
+          </w:p>
+        </w:tc>
+        <w:tc>
+          <w:tcPr>
+            <w:tcW w:w="4124" w:type="dxa"/>
+            <w:tcBorders>
+              <w:top w:val="nil"/>
+              <w:left w:val="nil"/>
+              <w:bottom w:val="nil"/>
+            </w:tcBorders>
+          </w:tcPr>
+          <w:p>
+            <w:pPr>
+              <w:pStyle w:val="Paragrafoelenco"/>
+            </w:pPr>
+          </w:p>
         </w:tc>
       </w:tr>
       <w:tr>
@@ -877,6 +941,7 @@
                 <w:bCs/>
               </w:rPr>
             </w:pPr>
+            <w:bookmarkStart w:id="0" w:name="_GoBack" w:colFirst="1" w:colLast="1"/>
             <w:r>
               <w:rPr>
                 <w:b/>
@@ -892,117 +957,58 @@
             <w:gridSpan w:val="2"/>
           </w:tcPr>
           <w:p>
-            <w:pPr>
-              <w:rPr>
-                <w:b/>
-                <w:bCs/>
-              </w:rPr>
-            </w:pPr>
-            <w:r>
-              <w:rPr>
-                <w:b/>
-                <w:bCs/>
-                <w:u w:val="single"/>
-              </w:rPr>
-              <w:t xml:space="preserve">Se al punto </w:t>
-            </w:r>
-            <w:r>
-              <w:rPr>
-                <w:b/>
-                <w:bCs/>
-                <w:u w:val="single"/>
-              </w:rPr>
-              <w:t>5</w:t>
-            </w:r>
-            <w:r>
-              <w:rPr>
-                <w:b/>
-                <w:bCs/>
-                <w:u w:val="single"/>
-              </w:rPr>
-              <w:t xml:space="preserve"> </w:t>
-            </w:r>
-            <w:r>
-              <w:rPr>
-                <w:b/>
-                <w:bCs/>
-                <w:u w:val="single"/>
-              </w:rPr>
-              <w:t>il sistema verifica</w:t>
-            </w:r>
-            <w:r>
-              <w:rPr>
-                <w:b/>
-                <w:bCs/>
-                <w:u w:val="single"/>
-              </w:rPr>
-              <w:t xml:space="preserve"> che l’email è </w:t>
+            <w:r>
+              <w:t xml:space="preserve">5a. Il sistema verifica che </w:t>
+            </w:r>
+            <w:proofErr w:type="gramStart"/>
+            <w:r>
+              <w:t>l’email</w:t>
+            </w:r>
+            <w:proofErr w:type="gramEnd"/>
+            <w:r>
+              <w:t xml:space="preserve"> inserita è già associata ad un utente.</w:t>
+            </w:r>
+          </w:p>
+          <w:p>
+            <w:r>
+              <w:t xml:space="preserve">6a. Il sistema visualizza un messaggio di errore di email già </w:t>
+            </w:r>
+            <w:proofErr w:type="gramStart"/>
+            <w:r>
+              <w:t>utilizzata(</w:t>
+            </w:r>
+            <w:proofErr w:type="gramEnd"/>
+            <w:r>
+              <w:t xml:space="preserve">RFU 1.1.a - </w:t>
             </w:r>
             <w:proofErr w:type="spellStart"/>
             <w:r>
               <w:rPr>
                 <w:b/>
                 <w:bCs/>
-                <w:u w:val="single"/>
-              </w:rPr>
-              <w:t>gia</w:t>
+              </w:rPr>
+              <w:t>EmailGiàPresente</w:t>
             </w:r>
             <w:proofErr w:type="spellEnd"/>
             <w:r>
               <w:rPr>
                 <w:b/>
                 <w:bCs/>
-                <w:u w:val="single"/>
-              </w:rPr>
-              <w:t xml:space="preserve"> </w:t>
-            </w:r>
-            <w:r>
-              <w:rPr>
-                <w:b/>
-                <w:bCs/>
-                <w:u w:val="single"/>
-              </w:rPr>
-              <w:t>associata ad un utente</w:t>
-            </w:r>
-            <w:r>
-              <w:rPr>
-                <w:b/>
-                <w:bCs/>
-                <w:u w:val="single"/>
-              </w:rPr>
-              <w:t xml:space="preserve"> viene eseguito caso d’uso</w:t>
-            </w:r>
-            <w:r>
-              <w:rPr>
-                <w:b/>
-                <w:bCs/>
-                <w:u w:val="single"/>
-              </w:rPr>
-              <w:t xml:space="preserve"> </w:t>
-            </w:r>
-            <w:proofErr w:type="spellStart"/>
-            <w:r>
-              <w:rPr>
-                <w:b/>
-                <w:bCs/>
-                <w:u w:val="single"/>
-              </w:rPr>
-              <w:t>EmailGiàPresente</w:t>
-            </w:r>
-            <w:proofErr w:type="spellEnd"/>
-            <w:r>
-              <w:rPr>
-                <w:b/>
-                <w:bCs/>
-                <w:u w:val="single"/>
-              </w:rPr>
+              </w:rPr>
+              <w:t>)</w:t>
+            </w:r>
+            <w:r>
               <w:t>.</w:t>
             </w:r>
-            <w:bookmarkStart w:id="0" w:name="_GoBack"/>
-            <w:bookmarkEnd w:id="0"/>
+          </w:p>
+          <w:p>
+            <w:r>
+              <w:t>7a. Riparte dal punto 3.</w:t>
+            </w:r>
           </w:p>
         </w:tc>
       </w:tr>
+      <w:bookmarkEnd w:id="0"/>
     </w:tbl>
     <w:p>
       <w:pPr>
@@ -1035,7 +1041,7 @@
   <w:abstractNum w:abstractNumId="0" w15:restartNumberingAfterBreak="0">
     <w:nsid w:val="6B0C6C05"/>
     <w:multiLevelType w:val="hybridMultilevel"/>
-    <w:tmpl w:val="F7FAC38A"/>
+    <w:tmpl w:val="11542DDA"/>
     <w:lvl w:ilvl="0" w:tplc="0410000F">
       <w:start w:val="1"/>
       <w:numFmt w:val="decimal"/>

</xml_diff>

<commit_message>
Aggiornati e Terminati Use Case Regstrazione, Modifica e Login
Registrazione e modic
</commit_message>
<xml_diff>
--- a/Documents/Eat&Reorder - Use Cases documents/UC RFU Gestione Utente/RFU1.1 - RegistrazioneCliente.docx
+++ b/Documents/Eat&Reorder - Use Cases documents/UC RFU Gestione Utente/RFU1.1 - RegistrazioneCliente.docx
@@ -57,6 +57,15 @@
                 <w:bCs/>
               </w:rPr>
             </w:pPr>
+            <w:r>
+              <w:rPr>
+                <w:b/>
+                <w:bCs/>
+              </w:rPr>
+              <w:t xml:space="preserve">RFU 1.1 </w:t>
+            </w:r>
+            <w:bookmarkStart w:id="0" w:name="_GoBack"/>
+            <w:bookmarkEnd w:id="0"/>
             <w:proofErr w:type="spellStart"/>
             <w:r>
               <w:rPr>
@@ -941,7 +950,6 @@
                 <w:bCs/>
               </w:rPr>
             </w:pPr>
-            <w:bookmarkStart w:id="0" w:name="_GoBack" w:colFirst="1" w:colLast="1"/>
             <w:r>
               <w:rPr>
                 <w:b/>
@@ -958,28 +966,12 @@
           </w:tcPr>
           <w:p>
             <w:r>
-              <w:t xml:space="preserve">5a. Il sistema verifica che </w:t>
-            </w:r>
-            <w:proofErr w:type="gramStart"/>
-            <w:r>
-              <w:t>l’email</w:t>
-            </w:r>
-            <w:proofErr w:type="gramEnd"/>
-            <w:r>
-              <w:t xml:space="preserve"> inserita è già associata ad un utente.</w:t>
-            </w:r>
-          </w:p>
-          <w:p>
-            <w:r>
-              <w:t xml:space="preserve">6a. Il sistema visualizza un messaggio di errore di email già </w:t>
-            </w:r>
-            <w:proofErr w:type="gramStart"/>
-            <w:r>
-              <w:t>utilizzata(</w:t>
-            </w:r>
-            <w:proofErr w:type="gramEnd"/>
-            <w:r>
-              <w:t xml:space="preserve">RFU 1.1.a - </w:t>
+              <w:t>5a. Il sistema verifica che l’email inserita è già associata ad un utente.</w:t>
+            </w:r>
+          </w:p>
+          <w:p>
+            <w:r>
+              <w:t xml:space="preserve">6a. Il sistema visualizza un messaggio di errore di email già utilizzata(RFU 1.1.a - </w:t>
             </w:r>
             <w:proofErr w:type="spellStart"/>
             <w:r>
@@ -1008,7 +1000,6 @@
           </w:p>
         </w:tc>
       </w:tr>
-      <w:bookmarkEnd w:id="0"/>
     </w:tbl>
     <w:p>
       <w:pPr>

</xml_diff>